<commit_message>
Fixed a few mistakes
--HG--
branch : DesktopX
extra : convert_revision : svn%3Aab80709b-eb45-0410-bb3a-633ce738720d/trunk/DesktopX%40105
</commit_message>
<xml_diff>
--- a/Docs/DesktopX Plugin Documentation.docx
+++ b/Docs/DesktopX Plugin Documentation.docx
@@ -332,22 +332,20 @@
     </w:p>
     <w:sdt>
       <w:sdtPr>
+        <w:rPr>
+          <w:rFonts w:asciiTheme="minorHAnsi" w:eastAsiaTheme="minorHAnsi" w:hAnsiTheme="minorHAnsi" w:cstheme="minorBidi"/>
+          <w:b w:val="0"/>
+          <w:bCs w:val="0"/>
+          <w:color w:val="auto"/>
+          <w:sz w:val="22"/>
+          <w:szCs w:val="22"/>
+        </w:rPr>
         <w:id w:val="14654427"/>
         <w:docPartObj>
           <w:docPartGallery w:val="Table of Contents"/>
           <w:docPartUnique/>
         </w:docPartObj>
       </w:sdtPr>
-      <w:sdtEndPr>
-        <w:rPr>
-          <w:rFonts w:asciiTheme="minorHAnsi" w:eastAsiaTheme="minorHAnsi" w:hAnsiTheme="minorHAnsi" w:cstheme="minorBidi"/>
-          <w:b w:val="0"/>
-          <w:bCs w:val="0"/>
-          <w:color w:val="auto"/>
-          <w:sz w:val="22"/>
-          <w:szCs w:val="22"/>
-        </w:rPr>
-      </w:sdtEndPr>
       <w:sdtContent>
         <w:p>
           <w:pPr>
@@ -3874,7 +3872,39 @@
           <w:sz w:val="24"/>
           <w:szCs w:val="24"/>
         </w:rPr>
-        <w:t>As mentioned plugins can store data in extern files (config files, graphics, etc). These files should be stored in the directory returned by SD_GET_THEME_DIRECTORY.</w:t>
+        <w:t xml:space="preserve">As mentioned </w:t>
+      </w:r>
+      <w:r>
+        <w:rPr>
+          <w:rFonts w:eastAsia="Times New Roman" w:cs="Times New Roman"/>
+          <w:sz w:val="24"/>
+          <w:szCs w:val="24"/>
+        </w:rPr>
+        <w:t xml:space="preserve">earlier, </w:t>
+      </w:r>
+      <w:r>
+        <w:rPr>
+          <w:rFonts w:eastAsia="Times New Roman" w:cs="Times New Roman"/>
+          <w:sz w:val="24"/>
+          <w:szCs w:val="24"/>
+        </w:rPr>
+        <w:t>plugins can store data in extern</w:t>
+      </w:r>
+      <w:r>
+        <w:rPr>
+          <w:rFonts w:eastAsia="Times New Roman" w:cs="Times New Roman"/>
+          <w:sz w:val="24"/>
+          <w:szCs w:val="24"/>
+        </w:rPr>
+        <w:t>al</w:t>
+      </w:r>
+      <w:r>
+        <w:rPr>
+          <w:rFonts w:eastAsia="Times New Roman" w:cs="Times New Roman"/>
+          <w:sz w:val="24"/>
+          <w:szCs w:val="24"/>
+        </w:rPr>
+        <w:t xml:space="preserve"> files (config files, graphics, etc). These files should be stored in the directory returned by SD_GET_THEME_DIRECTORY.</w:t>
       </w:r>
     </w:p>
     <w:p>
@@ -13531,7 +13561,19 @@
         <w:rPr>
           <w:rFonts w:eastAsia="Times New Roman"/>
         </w:rPr>
-        <w:t>SD_GET_CONTAINER_RECT</w:t>
+        <w:t>SD_GET_</w:t>
+      </w:r>
+      <w:r>
+        <w:rPr>
+          <w:rFonts w:eastAsia="Times New Roman"/>
+        </w:rPr>
+        <w:t>ABSOLUTE</w:t>
+      </w:r>
+      <w:r>
+        <w:rPr>
+          <w:rFonts w:eastAsia="Times New Roman"/>
+        </w:rPr>
+        <w:t>_RECT</w:t>
       </w:r>
       <w:bookmarkEnd w:id="27"/>
     </w:p>
@@ -13606,7 +13648,7 @@
           <w:rFonts w:eastAsia="Times New Roman"/>
         </w:rPr>
         <w:lastRenderedPageBreak/>
-        <w:t>SD_GET_OBJECT_RELATIVE_RECT</w:t>
+        <w:t>SD_GET__RELATIVE_RECT</w:t>
       </w:r>
       <w:bookmarkEnd w:id="28"/>
     </w:p>
@@ -15327,7 +15369,7 @@
                 <w:b/>
                 <w:noProof/>
               </w:rPr>
-              <w:t>22</w:t>
+              <w:t>9</w:t>
             </w:r>
           </w:fldSimple>
         </w:p>
@@ -16748,35 +16790,6 @@
         </w:p>
       </w:docPartBody>
     </w:docPart>
-    <w:docPart>
-      <w:docPartPr>
-        <w:name w:val="F6EB8C30AD254368BEA36D042B9DD589"/>
-        <w:category>
-          <w:name w:val="General"/>
-          <w:gallery w:val="placeholder"/>
-        </w:category>
-        <w:types>
-          <w:type w:val="bbPlcHdr"/>
-        </w:types>
-        <w:behaviors>
-          <w:behavior w:val="content"/>
-        </w:behaviors>
-        <w:guid w:val="{12B318AD-FB21-4A37-8018-CAB2FD38CAA9}"/>
-      </w:docPartPr>
-      <w:docPartBody>
-        <w:p>
-          <w:pPr>
-            <w:pStyle w:val="F6EB8C30AD254368BEA36D042B9DD589"/>
-          </w:pPr>
-          <w:r>
-            <w:rPr>
-              <w:color w:val="76923C" w:themeColor="accent3" w:themeShade="BF"/>
-            </w:rPr>
-            <w:t>[Type the company name]</w:t>
-          </w:r>
-        </w:p>
-      </w:docPartBody>
-    </w:docPart>
   </w:docParts>
 </w:glossaryDocument>
 </file>
@@ -16829,9 +16842,8 @@
     <w:panose1 w:val="020B0604030504040204"/>
     <w:charset w:val="00"/>
     <w:family w:val="swiss"/>
-    <w:notTrueType/>
     <w:pitch w:val="variable"/>
-    <w:sig w:usb0="00000003" w:usb1="00000000" w:usb2="00000000" w:usb3="00000000" w:csb0="00000001" w:csb1="00000000"/>
+    <w:sig w:usb0="E1002AFF" w:usb1="C000605B" w:usb2="00000029" w:usb3="00000000" w:csb0="000101FF" w:csb1="00000000"/>
   </w:font>
 </w:fonts>
 </file>
@@ -16846,6 +16858,7 @@
   </w:compat>
   <w:rsids>
     <w:rsidRoot w:val="005166EC"/>
+    <w:rsid w:val="002A405F"/>
     <w:rsid w:val="005166EC"/>
     <w:rsid w:val="00BC0823"/>
     <w:rsid w:val="00D850FE"/>

</xml_diff>